<commit_message>
Removed redundant information from table
</commit_message>
<xml_diff>
--- a/manuscript/Cushing-Manuscript/Hochberg_Table2.docx
+++ b/manuscript/Cushing-Manuscript/Hochberg_Table2.docx
@@ -343,375 +343,8 @@
                 <w:color w:val="000000"/>
               </w:rPr>
             </w:pPr>
-            <w:r>
-              <w:rPr>
-                <w:rFonts w:eastAsia="Times New Roman" w:cs="Arial"/>
-                <w:color w:val="000000"/>
-              </w:rPr>
-              <w:t>Weight (kg)</w:t>
-            </w:r>
-          </w:p>
-        </w:tc>
-        <w:tc>
-          <w:tcPr>
-            <w:tcW w:w="1961" w:type="dxa"/>
-            <w:shd w:val="clear" w:color="auto" w:fill="auto"/>
-            <w:noWrap/>
-            <w:vAlign w:val="bottom"/>
-            <w:hideMark/>
-          </w:tcPr>
-          <w:p>
-            <w:pPr>
-              <w:spacing w:line="480" w:lineRule="auto"/>
-              <w:jc w:val="center"/>
-              <w:rPr>
-                <w:rFonts w:eastAsia="Times New Roman" w:cs="Arial"/>
-                <w:color w:val="000000"/>
-              </w:rPr>
-            </w:pPr>
-            <w:r>
-              <w:rPr>
-                <w:rFonts w:eastAsia="Times New Roman" w:cs="Arial"/>
-                <w:color w:val="000000"/>
-              </w:rPr>
-              <w:t>91</w:t>
-            </w:r>
-            <w:r>
-              <w:rPr>
-                <w:rFonts w:eastAsia="Times New Roman" w:cs="Arial"/>
-                <w:color w:val="000000"/>
-              </w:rPr>
-              <w:t xml:space="preserve"> ± 9.1</w:t>
-            </w:r>
-          </w:p>
-        </w:tc>
-        <w:tc>
-          <w:tcPr>
-            <w:tcW w:w="1843" w:type="dxa"/>
-            <w:shd w:val="clear" w:color="auto" w:fill="auto"/>
-            <w:noWrap/>
-            <w:vAlign w:val="bottom"/>
-            <w:hideMark/>
-          </w:tcPr>
-          <w:p>
-            <w:pPr>
-              <w:spacing w:line="480" w:lineRule="auto"/>
-              <w:jc w:val="center"/>
-              <w:rPr>
-                <w:rFonts w:eastAsia="Times New Roman" w:cs="Arial"/>
-                <w:color w:val="000000"/>
-              </w:rPr>
-            </w:pPr>
-            <w:r>
-              <w:rPr>
-                <w:rFonts w:eastAsia="Times New Roman" w:cs="Arial"/>
-                <w:color w:val="000000"/>
-              </w:rPr>
-              <w:t>89</w:t>
-            </w:r>
-            <w:r>
-              <w:rPr>
-                <w:rFonts w:eastAsia="Times New Roman" w:cs="Arial"/>
-                <w:color w:val="000000"/>
-              </w:rPr>
-              <w:t xml:space="preserve"> ± 6.7</w:t>
-            </w:r>
-          </w:p>
-        </w:tc>
-        <w:tc>
-          <w:tcPr>
-            <w:tcW w:w="1218" w:type="dxa"/>
-            <w:shd w:val="clear" w:color="auto" w:fill="auto"/>
-            <w:noWrap/>
-            <w:vAlign w:val="bottom"/>
-            <w:hideMark/>
-          </w:tcPr>
-          <w:p>
-            <w:pPr>
-              <w:spacing w:line="480" w:lineRule="auto"/>
-              <w:jc w:val="center"/>
-              <w:rPr>
-                <w:rFonts w:eastAsia="Times New Roman" w:cs="Arial"/>
-                <w:color w:val="000000"/>
-              </w:rPr>
-            </w:pPr>
-            <w:r>
-              <w:rPr>
-                <w:rFonts w:eastAsia="Times New Roman" w:cs="Arial"/>
-                <w:color w:val="000000"/>
-              </w:rPr>
-              <w:t>0.89</w:t>
-            </w:r>
-          </w:p>
-        </w:tc>
-      </w:tr>
-      <w:tr>
-        <w:trPr>
-          <w:trHeight w:val="285"/>
-        </w:trPr>
-        <w:tc>
-          <w:tcPr>
-            <w:tcW w:w="3625" w:type="dxa"/>
-            <w:shd w:val="clear" w:color="auto" w:fill="auto"/>
-            <w:noWrap/>
-            <w:vAlign w:val="bottom"/>
-            <w:hideMark/>
-          </w:tcPr>
-          <w:p>
-            <w:pPr>
-              <w:spacing w:line="480" w:lineRule="auto"/>
-              <w:jc w:val="center"/>
-              <w:rPr>
-                <w:rFonts w:eastAsia="Times New Roman" w:cs="Arial"/>
-                <w:color w:val="000000"/>
-              </w:rPr>
-            </w:pPr>
-            <w:r>
-              <w:rPr>
-                <w:rFonts w:eastAsia="Times New Roman" w:cs="Arial"/>
-                <w:color w:val="000000"/>
-              </w:rPr>
-              <w:t>BMI</w:t>
-            </w:r>
-          </w:p>
-        </w:tc>
-        <w:tc>
-          <w:tcPr>
-            <w:tcW w:w="1961" w:type="dxa"/>
-            <w:shd w:val="clear" w:color="auto" w:fill="auto"/>
-            <w:noWrap/>
-            <w:vAlign w:val="bottom"/>
-            <w:hideMark/>
-          </w:tcPr>
-          <w:p>
-            <w:pPr>
-              <w:spacing w:line="480" w:lineRule="auto"/>
-              <w:jc w:val="center"/>
-              <w:rPr>
-                <w:rFonts w:eastAsia="Times New Roman" w:cs="Arial"/>
-                <w:color w:val="000000"/>
-              </w:rPr>
-            </w:pPr>
-            <w:r>
-              <w:rPr>
-                <w:rFonts w:eastAsia="Times New Roman" w:cs="Arial"/>
-                <w:color w:val="000000"/>
-              </w:rPr>
-              <w:t>33</w:t>
-            </w:r>
-            <w:r>
-              <w:rPr>
-                <w:rFonts w:eastAsia="Times New Roman" w:cs="Arial"/>
-                <w:color w:val="000000"/>
-              </w:rPr>
-              <w:t xml:space="preserve"> ± 3.8</w:t>
-            </w:r>
-          </w:p>
-        </w:tc>
-        <w:tc>
-          <w:tcPr>
-            <w:tcW w:w="1843" w:type="dxa"/>
-            <w:shd w:val="clear" w:color="auto" w:fill="auto"/>
-            <w:noWrap/>
-            <w:vAlign w:val="bottom"/>
-            <w:hideMark/>
-          </w:tcPr>
-          <w:p>
-            <w:pPr>
-              <w:spacing w:line="480" w:lineRule="auto"/>
-              <w:jc w:val="center"/>
-              <w:rPr>
-                <w:rFonts w:eastAsia="Times New Roman" w:cs="Arial"/>
-                <w:color w:val="000000"/>
-              </w:rPr>
-            </w:pPr>
-            <w:r>
-              <w:rPr>
-                <w:rFonts w:eastAsia="Times New Roman" w:cs="Arial"/>
-                <w:color w:val="000000"/>
-              </w:rPr>
-              <w:t>30</w:t>
-            </w:r>
-            <w:r>
-              <w:rPr>
-                <w:rFonts w:eastAsia="Times New Roman" w:cs="Arial"/>
-                <w:color w:val="000000"/>
-              </w:rPr>
-              <w:t xml:space="preserve"> ± 1.8</w:t>
-            </w:r>
-          </w:p>
-        </w:tc>
-        <w:tc>
-          <w:tcPr>
-            <w:tcW w:w="1218" w:type="dxa"/>
-            <w:shd w:val="clear" w:color="auto" w:fill="auto"/>
-            <w:noWrap/>
-            <w:vAlign w:val="bottom"/>
-            <w:hideMark/>
-          </w:tcPr>
-          <w:p>
-            <w:pPr>
-              <w:spacing w:line="480" w:lineRule="auto"/>
-              <w:jc w:val="center"/>
-              <w:rPr>
-                <w:rFonts w:eastAsia="Times New Roman" w:cs="Arial"/>
-                <w:color w:val="000000"/>
-              </w:rPr>
-            </w:pPr>
-            <w:r>
-              <w:rPr>
-                <w:rFonts w:eastAsia="Times New Roman" w:cs="Arial"/>
-                <w:color w:val="000000"/>
-              </w:rPr>
-              <w:t>0.52</w:t>
-            </w:r>
-          </w:p>
-        </w:tc>
-      </w:tr>
-      <w:tr>
-        <w:trPr>
-          <w:trHeight w:val="285"/>
-        </w:trPr>
-        <w:tc>
-          <w:tcPr>
-            <w:tcW w:w="3625" w:type="dxa"/>
-            <w:shd w:val="clear" w:color="auto" w:fill="auto"/>
-            <w:noWrap/>
-            <w:vAlign w:val="bottom"/>
-            <w:hideMark/>
-          </w:tcPr>
-          <w:p>
-            <w:pPr>
-              <w:spacing w:line="480" w:lineRule="auto"/>
-              <w:jc w:val="center"/>
-              <w:rPr>
-                <w:rFonts w:eastAsia="Times New Roman" w:cs="Arial"/>
-                <w:color w:val="000000"/>
-              </w:rPr>
-            </w:pPr>
-            <w:r>
-              <w:rPr>
-                <w:rFonts w:eastAsia="Times New Roman" w:cs="Arial"/>
-                <w:color w:val="000000"/>
-              </w:rPr>
-              <w:t>Abdominal circumference (cm)</w:t>
-            </w:r>
-          </w:p>
-        </w:tc>
-        <w:tc>
-          <w:tcPr>
-            <w:tcW w:w="1961" w:type="dxa"/>
-            <w:shd w:val="clear" w:color="auto" w:fill="auto"/>
-            <w:noWrap/>
-            <w:vAlign w:val="bottom"/>
-            <w:hideMark/>
-          </w:tcPr>
-          <w:p>
-            <w:pPr>
-              <w:spacing w:line="480" w:lineRule="auto"/>
-              <w:jc w:val="center"/>
-              <w:rPr>
-                <w:rFonts w:eastAsia="Times New Roman" w:cs="Arial"/>
-                <w:color w:val="000000"/>
-              </w:rPr>
-            </w:pPr>
-            <w:r>
-              <w:rPr>
-                <w:rFonts w:eastAsia="Times New Roman" w:cs="Arial"/>
-                <w:color w:val="000000"/>
-              </w:rPr>
-              <w:t>112.4</w:t>
-            </w:r>
-            <w:r>
-              <w:rPr>
-                <w:rFonts w:eastAsia="Times New Roman" w:cs="Arial"/>
-                <w:color w:val="000000"/>
-              </w:rPr>
-              <w:t xml:space="preserve"> ± 6.4</w:t>
-            </w:r>
-          </w:p>
-        </w:tc>
-        <w:tc>
-          <w:tcPr>
-            <w:tcW w:w="1843" w:type="dxa"/>
-            <w:shd w:val="clear" w:color="auto" w:fill="auto"/>
-            <w:noWrap/>
-            <w:vAlign w:val="bottom"/>
-            <w:hideMark/>
-          </w:tcPr>
-          <w:p>
-            <w:pPr>
-              <w:spacing w:line="480" w:lineRule="auto"/>
-              <w:jc w:val="center"/>
-              <w:rPr>
-                <w:rFonts w:eastAsia="Times New Roman" w:cs="Arial"/>
-                <w:color w:val="000000"/>
-              </w:rPr>
-            </w:pPr>
-            <w:r>
-              <w:rPr>
-                <w:rFonts w:eastAsia="Times New Roman" w:cs="Arial"/>
-                <w:color w:val="000000"/>
-              </w:rPr>
-              <w:t>100.65</w:t>
-            </w:r>
-            <w:r>
-              <w:rPr>
-                <w:rFonts w:eastAsia="Times New Roman" w:cs="Arial"/>
-                <w:color w:val="000000"/>
-              </w:rPr>
-              <w:t xml:space="preserve"> ± 4.4</w:t>
-            </w:r>
-          </w:p>
-        </w:tc>
-        <w:tc>
-          <w:tcPr>
-            <w:tcW w:w="1218" w:type="dxa"/>
-            <w:shd w:val="clear" w:color="auto" w:fill="auto"/>
-            <w:noWrap/>
-            <w:vAlign w:val="bottom"/>
-            <w:hideMark/>
-          </w:tcPr>
-          <w:p>
-            <w:pPr>
-              <w:spacing w:line="480" w:lineRule="auto"/>
-              <w:jc w:val="center"/>
-              <w:rPr>
-                <w:rFonts w:eastAsia="Times New Roman" w:cs="Arial"/>
-                <w:color w:val="000000"/>
-              </w:rPr>
-            </w:pPr>
-            <w:r>
-              <w:rPr>
-                <w:rFonts w:eastAsia="Times New Roman" w:cs="Arial"/>
-                <w:color w:val="000000"/>
-              </w:rPr>
-              <w:t>0.16</w:t>
-            </w:r>
-          </w:p>
-        </w:tc>
-      </w:tr>
-      <w:tr>
-        <w:trPr>
-          <w:trHeight w:val="285"/>
-        </w:trPr>
-        <w:tc>
-          <w:tcPr>
-            <w:tcW w:w="3625" w:type="dxa"/>
-            <w:shd w:val="clear" w:color="auto" w:fill="auto"/>
-            <w:noWrap/>
-            <w:vAlign w:val="bottom"/>
-            <w:hideMark/>
-          </w:tcPr>
-          <w:p>
-            <w:pPr>
-              <w:spacing w:line="480" w:lineRule="auto"/>
-              <w:jc w:val="center"/>
-              <w:rPr>
-                <w:rFonts w:eastAsia="Times New Roman" w:cs="Arial"/>
-                <w:color w:val="000000"/>
-              </w:rPr>
-            </w:pPr>
+            <w:bookmarkStart w:id="0" w:name="_GoBack"/>
+            <w:bookmarkEnd w:id="0"/>
             <w:r>
               <w:rPr>
                 <w:rFonts w:eastAsia="Times New Roman" w:cs="Arial"/>
@@ -943,10 +576,7 @@
         <w:spacing w:line="480" w:lineRule="auto"/>
       </w:pPr>
     </w:p>
-    <w:p>
-      <w:bookmarkStart w:id="0" w:name="_GoBack"/>
-      <w:bookmarkEnd w:id="0"/>
-    </w:p>
+    <w:p/>
     <w:sectPr>
       <w:pgSz w:w="12240" w:h="15840"/>
       <w:pgMar w:top="1440" w:right="1800" w:bottom="1440" w:left="1800" w:header="720" w:footer="720" w:gutter="0"/>

</xml_diff>